<commit_message>
primera parte del manual de usuario del sistema
</commit_message>
<xml_diff>
--- a/documentos/capitulos/Anexos.docx
+++ b/documentos/capitulos/Anexos.docx
@@ -6,14 +6,186 @@
       <w:pPr>
         <w:pStyle w:val="Ttulo1"/>
         <w:rPr>
+          <w:lang w:val="en-US"/>
+        </w:rPr>
+      </w:pPr>
+    </w:p>
+    <w:p>
+      <w:pPr>
+        <w:pStyle w:val="Ttulo1"/>
+        <w:rPr>
+          <w:lang w:val="en-US"/>
+        </w:rPr>
+      </w:pPr>
+    </w:p>
+    <w:p>
+      <w:pPr>
+        <w:pStyle w:val="Ttulo1"/>
+        <w:rPr>
+          <w:lang w:val="en-US"/>
+        </w:rPr>
+      </w:pPr>
+    </w:p>
+    <w:p>
+      <w:pPr>
+        <w:pStyle w:val="Ttulo1"/>
+        <w:rPr>
+          <w:lang w:val="en-US"/>
+        </w:rPr>
+      </w:pPr>
+    </w:p>
+    <w:p>
+      <w:pPr>
+        <w:pStyle w:val="Ttulo1"/>
+        <w:rPr>
+          <w:lang w:val="en-US"/>
+        </w:rPr>
+      </w:pPr>
+    </w:p>
+    <w:p>
+      <w:pPr>
+        <w:pStyle w:val="Ttulo1"/>
+        <w:rPr>
+          <w:lang w:val="en-US"/>
+        </w:rPr>
+      </w:pPr>
+    </w:p>
+    <w:p>
+      <w:pPr>
+        <w:pStyle w:val="Ttulo1"/>
+        <w:rPr>
+          <w:lang w:val="en-US"/>
+        </w:rPr>
+      </w:pPr>
+    </w:p>
+    <w:p>
+      <w:pPr>
+        <w:pStyle w:val="Ttulo1"/>
+        <w:rPr>
+          <w:lang w:val="en-US"/>
+        </w:rPr>
+      </w:pPr>
+    </w:p>
+    <w:p>
+      <w:pPr>
+        <w:pStyle w:val="Ttulo1"/>
+        <w:rPr>
+          <w:lang w:val="en-US"/>
+        </w:rPr>
+      </w:pPr>
+    </w:p>
+    <w:p>
+      <w:pPr>
+        <w:pStyle w:val="Ttulo1"/>
+        <w:rPr>
+          <w:sz w:val="72"/>
+          <w:szCs w:val="72"/>
+          <w:lang w:val="en-US"/>
+        </w:rPr>
+      </w:pPr>
+    </w:p>
+    <w:p>
+      <w:pPr>
+        <w:pStyle w:val="Ttulo1"/>
+        <w:rPr>
+          <w:sz w:val="72"/>
+          <w:szCs w:val="72"/>
+          <w:lang w:val="en-US"/>
+        </w:rPr>
+      </w:pPr>
+    </w:p>
+    <w:p>
+      <w:pPr>
+        <w:pStyle w:val="Ttulo1"/>
+        <w:rPr>
+          <w:sz w:val="72"/>
+          <w:szCs w:val="72"/>
+          <w:lang w:val="en-US"/>
+        </w:rPr>
+      </w:pPr>
+    </w:p>
+    <w:p>
+      <w:pPr>
+        <w:pStyle w:val="Ttulo1"/>
+        <w:jc w:val="right"/>
+        <w:rPr>
+          <w:sz w:val="72"/>
+          <w:szCs w:val="72"/>
+          <w:lang w:val="en-US"/>
+        </w:rPr>
+      </w:pPr>
+    </w:p>
+    <w:p>
+      <w:pPr>
+        <w:pStyle w:val="Ttulo1"/>
+        <w:jc w:val="right"/>
+        <w:rPr>
+          <w:sz w:val="72"/>
+          <w:szCs w:val="72"/>
+          <w:lang w:val="en-US"/>
+        </w:rPr>
+      </w:pPr>
+    </w:p>
+    <w:p>
+      <w:pPr>
+        <w:pStyle w:val="Ttulo1"/>
+        <w:jc w:val="right"/>
+        <w:rPr>
+          <w:sz w:val="72"/>
+          <w:szCs w:val="72"/>
+          <w:lang w:val="en-US"/>
+        </w:rPr>
+      </w:pPr>
+    </w:p>
+    <w:p>
+      <w:pPr>
+        <w:pStyle w:val="Ttulo1"/>
+        <w:jc w:val="right"/>
+        <w:rPr>
+          <w:sz w:val="72"/>
+          <w:szCs w:val="72"/>
+          <w:lang w:val="en-US"/>
+        </w:rPr>
+      </w:pPr>
+    </w:p>
+    <w:p>
+      <w:pPr>
+        <w:pStyle w:val="Ttulo1"/>
+        <w:jc w:val="right"/>
+        <w:rPr>
+          <w:sz w:val="72"/>
+          <w:szCs w:val="72"/>
+          <w:lang w:val="en-US"/>
+        </w:rPr>
+      </w:pPr>
+    </w:p>
+    <w:p>
+      <w:pPr>
+        <w:pStyle w:val="Ttulo1"/>
+        <w:jc w:val="right"/>
+        <w:rPr>
+          <w:sz w:val="72"/>
+          <w:szCs w:val="72"/>
           <w:lang w:val="es-419"/>
         </w:rPr>
       </w:pPr>
       <w:r>
         <w:rPr>
+          <w:sz w:val="72"/>
+          <w:szCs w:val="72"/>
           <w:lang w:val="es-419"/>
         </w:rPr>
-        <w:t>anexos</w:t>
+        <w:t>an</w:t>
+      </w:r>
+      <w:bookmarkStart w:id="0" w:name="_GoBack"/>
+      <w:bookmarkEnd w:id="0"/>
+      <w:r>
+        <w:rPr>
+          <w:sz w:val="72"/>
+          <w:szCs w:val="72"/>
+          <w:lang w:val="es-419"/>
+        </w:rPr>
+        <w:t>exos</w:t>
       </w:r>
     </w:p>
     <w:p>
@@ -26,26 +198,6 @@
           <w:lang w:val="es-419"/>
         </w:rPr>
       </w:pPr>
-    </w:p>
-    <w:p>
-      <w:pPr>
-        <w:pStyle w:val="Ttulo2"/>
-        <w:rPr>
-          <w:color w:val="000000"/>
-          <w:sz w:val="24"/>
-          <w:lang w:val="es-419"/>
-        </w:rPr>
-      </w:pPr>
-      <w:r>
-        <w:rPr>
-          <w:color w:val="000000"/>
-          <w:sz w:val="24"/>
-          <w:lang w:val="es-419"/>
-        </w:rPr>
-        <w:t>Manual de usuario</w:t>
-      </w:r>
-      <w:bookmarkStart w:id="0" w:name="_GoBack"/>
-      <w:bookmarkEnd w:id="0"/>
     </w:p>
     <w:p>
       <w:pPr>
@@ -340,6 +492,114 @@
     </w:p>
     <w:p>
       <w:pPr>
+        <w:rPr>
+          <w:rFonts w:ascii="Arial" w:hAnsi="Arial" w:cs="Arial"/>
+        </w:rPr>
+      </w:pPr>
+    </w:p>
+    <w:p>
+      <w:pPr>
+        <w:rPr>
+          <w:rFonts w:ascii="Arial" w:hAnsi="Arial" w:cs="Arial"/>
+        </w:rPr>
+      </w:pPr>
+    </w:p>
+    <w:p>
+      <w:pPr>
+        <w:rPr>
+          <w:rFonts w:ascii="Arial" w:hAnsi="Arial" w:cs="Arial"/>
+        </w:rPr>
+      </w:pPr>
+    </w:p>
+    <w:p>
+      <w:pPr>
+        <w:rPr>
+          <w:rFonts w:ascii="Arial" w:hAnsi="Arial" w:cs="Arial"/>
+        </w:rPr>
+      </w:pPr>
+    </w:p>
+    <w:p>
+      <w:pPr>
+        <w:rPr>
+          <w:rFonts w:ascii="Arial" w:hAnsi="Arial" w:cs="Arial"/>
+        </w:rPr>
+      </w:pPr>
+    </w:p>
+    <w:p>
+      <w:pPr>
+        <w:rPr>
+          <w:rFonts w:ascii="Arial" w:hAnsi="Arial" w:cs="Arial"/>
+        </w:rPr>
+      </w:pPr>
+    </w:p>
+    <w:p>
+      <w:pPr>
+        <w:rPr>
+          <w:rFonts w:ascii="Arial" w:hAnsi="Arial" w:cs="Arial"/>
+        </w:rPr>
+      </w:pPr>
+    </w:p>
+    <w:p>
+      <w:pPr>
+        <w:rPr>
+          <w:rFonts w:ascii="Arial" w:hAnsi="Arial" w:cs="Arial"/>
+        </w:rPr>
+      </w:pPr>
+    </w:p>
+    <w:p>
+      <w:pPr>
+        <w:pStyle w:val="Ttulo1"/>
+        <w:rPr>
+          <w:rFonts w:cs="Arial"/>
+        </w:rPr>
+      </w:pPr>
+      <w:r>
+        <w:rPr>
+          <w:rFonts w:cs="Arial"/>
+        </w:rPr>
+        <w:tab/>
+      </w:r>
+    </w:p>
+    <w:p>
+      <w:pPr>
+        <w:pStyle w:val="Ttulo1"/>
+        <w:rPr>
+          <w:rFonts w:cs="Arial"/>
+        </w:rPr>
+      </w:pPr>
+    </w:p>
+    <w:p>
+      <w:pPr>
+        <w:pStyle w:val="Ttulo1"/>
+        <w:rPr>
+          <w:rFonts w:cs="Arial"/>
+        </w:rPr>
+      </w:pPr>
+    </w:p>
+    <w:p>
+      <w:pPr>
+        <w:pStyle w:val="Ttulo1"/>
+        <w:jc w:val="right"/>
+        <w:rPr>
+          <w:sz w:val="72"/>
+          <w:szCs w:val="72"/>
+          <w:lang w:val="en-US"/>
+        </w:rPr>
+      </w:pPr>
+      <w:r>
+        <w:rPr>
+          <w:sz w:val="72"/>
+          <w:szCs w:val="72"/>
+          <w:lang w:val="en-US"/>
+        </w:rPr>
+        <w:t>MANUAL DE USUARIO</w:t>
+      </w:r>
+    </w:p>
+    <w:p>
+      <w:pPr>
+        <w:tabs>
+          <w:tab w:val="left" w:pos="5715"/>
+        </w:tabs>
         <w:rPr>
           <w:rFonts w:ascii="Arial" w:hAnsi="Arial" w:cs="Arial"/>
         </w:rPr>
@@ -384,142 +644,6 @@
 
 <file path=word/footer1.xml><?xml version="1.0" encoding="utf-8"?>
 <w:ftr xmlns:wpc="http://schemas.microsoft.com/office/word/2010/wordprocessingCanvas" xmlns:mc="http://schemas.openxmlformats.org/markup-compatibility/2006" xmlns:o="urn:schemas-microsoft-com:office:office" xmlns:r="http://schemas.openxmlformats.org/officeDocument/2006/relationships" xmlns:m="http://schemas.openxmlformats.org/officeDocument/2006/math" xmlns:v="urn:schemas-microsoft-com:vml" xmlns:wp14="http://schemas.microsoft.com/office/word/2010/wordprocessingDrawing" xmlns:wp="http://schemas.openxmlformats.org/drawingml/2006/wordprocessingDrawing" xmlns:w10="urn:schemas-microsoft-com:office:word" xmlns:w="http://schemas.openxmlformats.org/wordprocessingml/2006/main" xmlns:w14="http://schemas.microsoft.com/office/word/2010/wordml" xmlns:wpg="http://schemas.microsoft.com/office/word/2010/wordprocessingGroup" xmlns:wpi="http://schemas.microsoft.com/office/word/2010/wordprocessingInk" xmlns:wne="http://schemas.microsoft.com/office/word/2006/wordml" xmlns:wps="http://schemas.microsoft.com/office/word/2010/wordprocessingShape" mc:Ignorable="w14 wp14">
-  <w:p>
-    <w:pPr>
-      <w:pStyle w:val="Piedepgina"/>
-      <w:pBdr>
-        <w:top w:val="thinThickSmallGap" w:sz="24" w:space="1" w:color="622423" w:themeColor="accent2" w:themeShade="7F"/>
-      </w:pBdr>
-      <w:rPr>
-        <w:rFonts w:asciiTheme="majorHAnsi" w:eastAsiaTheme="majorEastAsia" w:hAnsiTheme="majorHAnsi" w:cstheme="majorBidi"/>
-      </w:rPr>
-    </w:pPr>
-    <w:r>
-      <w:rPr>
-        <w:rFonts w:ascii="Arial" w:eastAsiaTheme="majorEastAsia" w:hAnsi="Arial" w:cs="Arial"/>
-        <w:sz w:val="16"/>
-        <w:szCs w:val="16"/>
-      </w:rPr>
-      <w:t xml:space="preserve">Elaborado por: </w:t>
-    </w:r>
-    <w:proofErr w:type="spellStart"/>
-    <w:r>
-      <w:rPr>
-        <w:rFonts w:ascii="Arial" w:eastAsiaTheme="majorEastAsia" w:hAnsi="Arial" w:cs="Arial"/>
-        <w:sz w:val="16"/>
-        <w:szCs w:val="16"/>
-      </w:rPr>
-      <w:t>Beimar</w:t>
-    </w:r>
-    <w:proofErr w:type="spellEnd"/>
-    <w:r>
-      <w:rPr>
-        <w:rFonts w:ascii="Arial" w:eastAsiaTheme="majorEastAsia" w:hAnsi="Arial" w:cs="Arial"/>
-        <w:sz w:val="16"/>
-        <w:szCs w:val="16"/>
-      </w:rPr>
-      <w:t xml:space="preserve"> </w:t>
-    </w:r>
-    <w:proofErr w:type="spellStart"/>
-    <w:r>
-      <w:rPr>
-        <w:rFonts w:ascii="Arial" w:eastAsiaTheme="majorEastAsia" w:hAnsi="Arial" w:cs="Arial"/>
-        <w:sz w:val="16"/>
-        <w:szCs w:val="16"/>
-      </w:rPr>
-      <w:t>Eninfo</w:t>
-    </w:r>
-    <w:proofErr w:type="spellEnd"/>
-    <w:r>
-      <w:rPr>
-        <w:rFonts w:ascii="Arial" w:eastAsiaTheme="majorEastAsia" w:hAnsi="Arial" w:cs="Arial"/>
-        <w:sz w:val="16"/>
-        <w:szCs w:val="16"/>
-      </w:rPr>
-      <w:t xml:space="preserve"> </w:t>
-    </w:r>
-    <w:proofErr w:type="spellStart"/>
-    <w:r>
-      <w:rPr>
-        <w:rFonts w:ascii="Arial" w:eastAsiaTheme="majorEastAsia" w:hAnsi="Arial" w:cs="Arial"/>
-        <w:sz w:val="16"/>
-        <w:szCs w:val="16"/>
-      </w:rPr>
-      <w:t>Huarachi</w:t>
-    </w:r>
-    <w:proofErr w:type="spellEnd"/>
-    <w:r>
-      <w:rPr>
-        <w:rFonts w:ascii="Arial" w:eastAsiaTheme="majorEastAsia" w:hAnsi="Arial" w:cs="Arial"/>
-        <w:sz w:val="16"/>
-        <w:szCs w:val="16"/>
-      </w:rPr>
-      <w:t xml:space="preserve"> Mamani</w:t>
-    </w:r>
-    <w:r>
-      <w:rPr>
-        <w:rFonts w:asciiTheme="majorHAnsi" w:eastAsiaTheme="majorEastAsia" w:hAnsiTheme="majorHAnsi" w:cstheme="majorBidi"/>
-      </w:rPr>
-      <w:t xml:space="preserve"> </w:t>
-    </w:r>
-    <w:r>
-      <w:rPr>
-        <w:rFonts w:ascii="Arial" w:eastAsiaTheme="majorEastAsia" w:hAnsi="Arial" w:cs="Arial"/>
-        <w:sz w:val="16"/>
-        <w:szCs w:val="16"/>
-      </w:rPr>
-      <w:ptab w:relativeTo="margin" w:alignment="right" w:leader="none"/>
-    </w:r>
-    <w:r>
-      <w:rPr>
-        <w:rFonts w:ascii="Arial" w:eastAsiaTheme="majorEastAsia" w:hAnsi="Arial" w:cs="Arial"/>
-        <w:sz w:val="16"/>
-        <w:szCs w:val="16"/>
-      </w:rPr>
-      <w:t xml:space="preserve">Página </w:t>
-    </w:r>
-    <w:r>
-      <w:rPr>
-        <w:rFonts w:ascii="Arial" w:eastAsiaTheme="minorEastAsia" w:hAnsi="Arial" w:cs="Arial"/>
-        <w:sz w:val="16"/>
-        <w:szCs w:val="16"/>
-      </w:rPr>
-      <w:fldChar w:fldCharType="begin"/>
-    </w:r>
-    <w:r>
-      <w:rPr>
-        <w:rFonts w:ascii="Arial" w:hAnsi="Arial" w:cs="Arial"/>
-        <w:sz w:val="16"/>
-        <w:szCs w:val="16"/>
-      </w:rPr>
-      <w:instrText>PAGE   \* MERGEFORMAT</w:instrText>
-    </w:r>
-    <w:r>
-      <w:rPr>
-        <w:rFonts w:ascii="Arial" w:eastAsiaTheme="minorEastAsia" w:hAnsi="Arial" w:cs="Arial"/>
-        <w:sz w:val="16"/>
-        <w:szCs w:val="16"/>
-      </w:rPr>
-      <w:fldChar w:fldCharType="separate"/>
-    </w:r>
-    <w:r>
-      <w:rPr>
-        <w:rFonts w:eastAsiaTheme="majorEastAsia" w:cs="Arial"/>
-        <w:noProof/>
-        <w:sz w:val="16"/>
-        <w:szCs w:val="16"/>
-      </w:rPr>
-      <w:t>1</w:t>
-    </w:r>
-    <w:r>
-      <w:rPr>
-        <w:rFonts w:ascii="Arial" w:eastAsiaTheme="majorEastAsia" w:hAnsi="Arial" w:cs="Arial"/>
-        <w:sz w:val="16"/>
-        <w:szCs w:val="16"/>
-      </w:rPr>
-      <w:fldChar w:fldCharType="end"/>
-    </w:r>
-  </w:p>
   <w:p>
     <w:pPr>
       <w:pStyle w:val="Piedepgina"/>
@@ -5937,7 +6061,7 @@
 </file>
 
 <file path=customXml/itemProps1.xml><?xml version="1.0" encoding="utf-8"?>
-<ds:datastoreItem xmlns:ds="http://schemas.openxmlformats.org/officeDocument/2006/customXml" ds:itemID="{511AB252-8337-458A-98A1-8D83D833ACC3}">
+<ds:datastoreItem xmlns:ds="http://schemas.openxmlformats.org/officeDocument/2006/customXml" ds:itemID="{2E037075-95FD-447A-9C24-5A434F7E47AE}">
   <ds:schemaRefs>
     <ds:schemaRef ds:uri="http://schemas.openxmlformats.org/officeDocument/2006/bibliography"/>
   </ds:schemaRefs>

</xml_diff>